<commit_message>
2025-01-06 draft to committee & chris
</commit_message>
<xml_diff>
--- a/drafts/0-Authors.docx
+++ b/drafts/0-Authors.docx
@@ -21,7 +21,27 @@
           <w:sz w:val="36"/>
           <w:szCs w:val="36"/>
         </w:rPr>
-        <w:t>Cumulative and individual impacts of the human footprint on similarity to high ecological integrity reference states.</w:t>
+        <w:t xml:space="preserve">Cumulative and individual impacts of the human footprint </w:t>
+      </w:r>
+      <w:r>
+        <w:rPr>
+          <w:rFonts w:ascii="Times New Roman" w:eastAsiaTheme="majorEastAsia" w:hAnsi="Times New Roman" w:cs="Times New Roman"/>
+          <w:b/>
+          <w:bCs/>
+          <w:sz w:val="36"/>
+          <w:szCs w:val="36"/>
+        </w:rPr>
+        <w:t>on biodiversity indicators using</w:t>
+      </w:r>
+      <w:r>
+        <w:rPr>
+          <w:rFonts w:ascii="Times New Roman" w:eastAsiaTheme="majorEastAsia" w:hAnsi="Times New Roman" w:cs="Times New Roman"/>
+          <w:b/>
+          <w:bCs/>
+          <w:sz w:val="36"/>
+          <w:szCs w:val="36"/>
+        </w:rPr>
+        <w:t xml:space="preserve"> similarity to high integrity reference states.</w:t>
       </w:r>
     </w:p>
     <w:p>
@@ -132,7 +152,13 @@
         <w:rPr>
           <w:rFonts w:ascii="Times New Roman" w:hAnsi="Times New Roman" w:cs="Times New Roman"/>
         </w:rPr>
-        <w:t>Submitted to: Science of Remote Sensing</w:t>
+        <w:t xml:space="preserve">Submitted to: </w:t>
+      </w:r>
+      <w:r>
+        <w:rPr>
+          <w:rFonts w:ascii="Times New Roman" w:hAnsi="Times New Roman" w:cs="Times New Roman"/>
+        </w:rPr>
+        <w:t>Science of Remote Sensing</w:t>
       </w:r>
     </w:p>
     <w:p>
@@ -201,14 +227,6 @@
     </w:p>
     <w:p>
       <w:pPr>
-        <w:pStyle w:val="BodyText"/>
-        <w:rPr>
-          <w:rFonts w:ascii="Times New Roman" w:hAnsi="Times New Roman" w:cs="Times New Roman"/>
-        </w:rPr>
-      </w:pPr>
-    </w:p>
-    <w:p>
-      <w:pPr>
         <w:pStyle w:val="FirstParagraph"/>
         <w:rPr>
           <w:rFonts w:cs="Times New Roman"/>
@@ -263,7 +281,21 @@
         <w:rPr>
           <w:rFonts w:cs="Times New Roman"/>
         </w:rPr>
-        <w:t xml:space="preserve"> BC Parks, Ministry of Environment and Climate Change Strategy, PO Box 9360 Stn Prov Govt Victoria, British Columbia, V8V 9M2, Canada.</w:t>
+        <w:t xml:space="preserve"> BC Parks, Ministry of Environment and Climate Change Strategy, PO Box 9360 </w:t>
+      </w:r>
+      <w:proofErr w:type="spellStart"/>
+      <w:r>
+        <w:rPr>
+          <w:rFonts w:cs="Times New Roman"/>
+        </w:rPr>
+        <w:t>Stn</w:t>
+      </w:r>
+      <w:proofErr w:type="spellEnd"/>
+      <w:r>
+        <w:rPr>
+          <w:rFonts w:cs="Times New Roman"/>
+        </w:rPr>
+        <w:t xml:space="preserve"> Prov Govt Victoria, British Columbia, V8V 9M2, Canada.</w:t>
       </w:r>
     </w:p>
     <w:p>
@@ -295,15 +327,8 @@
         </w:rPr>
         <w:t xml:space="preserve"> </w:t>
       </w:r>
+      <w:bookmarkEnd w:id="0"/>
       <w:bookmarkEnd w:id="1"/>
-    </w:p>
-    <w:bookmarkEnd w:id="0"/>
-    <w:p>
-      <w:pPr>
-        <w:rPr>
-          <w:rFonts w:ascii="Times New Roman" w:hAnsi="Times New Roman" w:cs="Times New Roman"/>
-        </w:rPr>
-      </w:pPr>
     </w:p>
     <w:sectPr>
       <w:pgSz w:w="12240" w:h="15840"/>

</xml_diff>